<commit_message>
updates to app text
</commit_message>
<xml_diff>
--- a/App/introJS/app_intro_text.docx
+++ b/App/introJS/app_intro_text.docx
@@ -4,7 +4,73 @@
   <w:body>
     <w:p>
       <w:r>
-        <w:t>Our paper highlights key disparities in Life Expectancy in US MSAs with &gt; 1 million people. This app does two key things: 1) translate the figures in the paper into interactive visualizations which allow more granular exploration of the data presented 2) Delimits visualizations to all MSAs including those with population of less than 1 million residents.</w:t>
+        <w:t xml:space="preserve">Our </w:t>
+      </w:r>
+      <w:r>
+        <w:t>article</w:t>
+      </w:r>
+      <w:r>
+        <w:t xml:space="preserve"> highlights key disparities in </w:t>
+      </w:r>
+      <w:r>
+        <w:t>l</w:t>
+      </w:r>
+      <w:r>
+        <w:t xml:space="preserve">ife </w:t>
+      </w:r>
+      <w:r>
+        <w:t>e</w:t>
+      </w:r>
+      <w:r>
+        <w:t>xpectancy in US MSAs with &gt; 1 million people. This app does two key things: 1) translate</w:t>
+      </w:r>
+      <w:r>
+        <w:t>s</w:t>
+      </w:r>
+      <w:r>
+        <w:t xml:space="preserve"> the </w:t>
+      </w:r>
+      <w:r>
+        <w:t xml:space="preserve">article </w:t>
+      </w:r>
+      <w:r>
+        <w:t>figures into interactive visualizations</w:t>
+      </w:r>
+      <w:r>
+        <w:t>,</w:t>
+      </w:r>
+      <w:r>
+        <w:t xml:space="preserve"> allow</w:t>
+      </w:r>
+      <w:r>
+        <w:t>ing</w:t>
+      </w:r>
+      <w:r>
+        <w:t xml:space="preserve"> more granular exploration of the </w:t>
+      </w:r>
+      <w:r>
+        <w:t>article analysis, and</w:t>
+      </w:r>
+      <w:r>
+        <w:t xml:space="preserve"> 2) </w:t>
+      </w:r>
+      <w:r>
+        <w:t>extends</w:t>
+      </w:r>
+      <w:r>
+        <w:t xml:space="preserve"> visualizations to all</w:t>
+      </w:r>
+      <w:r>
+        <w:t xml:space="preserve"> US</w:t>
+      </w:r>
+      <w:r>
+        <w:t xml:space="preserve"> MSAs including those with population</w:t>
+      </w:r>
+      <w:r>
+        <w:t>s</w:t>
+      </w:r>
+      <w:r>
+        <w:t xml:space="preserve"> of less than 1 million residents.</w:t>
       </w:r>
     </w:p>
     <w:sectPr>
@@ -415,6 +481,7 @@
   <w:style w:type="paragraph" w:default="1" w:styleId="Normal">
     <w:name w:val="Normal"/>
     <w:qFormat/>
+    <w:rsid w:val="0094070E"/>
   </w:style>
   <w:style w:type="character" w:default="1" w:styleId="DefaultParagraphFont">
     <w:name w:val="Default Paragraph Font"/>

</xml_diff>